<commit_message>
added 5% relative cover benchmark
</commit_message>
<xml_diff>
--- a/scripts/Noxious_Weeds_analysis-KH.docx
+++ b/scripts/Noxious_Weeds_analysis-KH.docx
@@ -946,8 +946,8 @@
         <w:pStyle w:val="Heading1"/>
         <w:rPr/>
       </w:pPr>
-      <w:bookmarkStart w:id="1" w:name="methods"/>
-      <w:bookmarkStart w:id="2" w:name="results"/>
+      <w:bookmarkStart w:id="1" w:name="results"/>
+      <w:bookmarkStart w:id="2" w:name="methods1"/>
       <w:bookmarkEnd w:id="1"/>
       <w:bookmarkEnd w:id="2"/>
       <w:r>
@@ -980,9 +980,7 @@
       </w:del>
       <w:del w:id="38" w:author="Unknown Author" w:date="2023-03-13T15:02:38Z">
         <w:r>
-          <w:rPr>
-            <w:rStyle w:val="VerbatimChar"/>
-          </w:rPr>
+          <w:rPr/>
           <w:commentReference w:id="11"/>
         </w:r>
       </w:del>
@@ -1126,67 +1124,7 @@
       </w:hyperlink>
       <w:r>
         <w:rPr/>
-        <w:t xml:space="preserve">)). While invasive presence at plots is unlikely to change, their abundance is likely underestimated in more normal conditions (cite). </w:t>
-      </w:r>
-      <w:del w:id="44" w:author="Holsinger, Kenneth W" w:date="2023-03-09T10:19:00Z">
-        <w:commentRangeStart w:id="16"/>
-        <w:r>
-          <w:rPr/>
-          <w:delText xml:space="preserve">The relationships between the proportion of introduced species as a function of all species at a plot, the proportion of invasive species (a subset of introduced species), and the proportion of invasive species cover at a plot were highly correlated, and they were combined into a single metric, ‘Invasibility Index’ </w:delText>
-        </w:r>
-      </w:del>
-      <w:r>
-        <w:rPr/>
-      </w:r>
-      <w:ins w:id="45" w:author="Holsinger, Kenneth W" w:date="2023-03-09T10:19:00Z">
-        <w:commentRangeEnd w:id="16"/>
-        <w:r>
-          <w:commentReference w:id="16"/>
-        </w:r>
-        <w:r>
-          <w:rPr/>
-          <w:t>We developed a</w:t>
-        </w:r>
-      </w:ins>
-      <w:ins w:id="46" w:author="Holsinger, Kenneth W" w:date="2023-03-09T10:21:00Z">
-        <w:r>
-          <w:rPr/>
-          <w:t>n</w:t>
-        </w:r>
-      </w:ins>
-      <w:ins w:id="47" w:author="Holsinger, Kenneth W" w:date="2023-03-09T10:19:00Z">
-        <w:r>
-          <w:rPr/>
-          <w:t xml:space="preserve"> </w:t>
-        </w:r>
-      </w:ins>
-      <w:ins w:id="48" w:author="Holsinger, Kenneth W" w:date="2023-03-09T10:20:00Z">
-        <w:r>
-          <w:rPr/>
-          <w:t xml:space="preserve">‘Invasibility index’ based on the relationship </w:t>
-        </w:r>
-      </w:ins>
-      <w:ins w:id="49" w:author="Holsinger, Kenneth W" w:date="2023-03-09T10:21:00Z">
-        <w:r>
-          <w:rPr/>
-          <w:t xml:space="preserve">between the precent composition of invasive species </w:t>
-        </w:r>
-      </w:ins>
-      <w:ins w:id="50" w:author="Holsinger, Kenneth W" w:date="2023-03-09T10:22:00Z">
-        <w:r>
-          <w:rPr/>
-          <w:t xml:space="preserve">relative to the precent composition of native species </w:t>
-        </w:r>
-      </w:ins>
-      <w:ins w:id="51" w:author="Holsinger, Kenneth W" w:date="2023-03-09T10:23:00Z">
-        <w:r>
-          <w:rPr/>
-          <w:t xml:space="preserve">as the relationship is highly correlated </w:t>
-        </w:r>
-      </w:ins>
-      <w:r>
-        <w:rPr/>
-        <w:t>(Figure 1). We suspect that this index is more indicative of the status of a plot in a year with more normal precipitation, as can be seen in Figure 1, the data from the sampling period generally has a large cluster of invasive cover in the lower left of the plot from (0 - 0.25 on the index axis, beneath the line), which is less representative of the potential for invasive cover to expand rapidly under normal conditions.</w:t>
+        <w:t>)). While invasive presence at plots is unlikely to change, their abundance is likely underestimated in more normal conditions (cite). We developed an ‘Invasibility index’ based on the relationship between the precent composition of invasive species relative to the precent composition of native species as the relationship is highly correlated (Figure 1). We suspect that this index is more indicative of the status of a plot in a year with more normal precipitation, as can be seen in Figure 1, the data from the sampling period generally has a large cluster of invasive cover in the lower left of the plot from (0 - 0.25 on the index axis, beneath the line), which is less representative of the potential for invasive cover to expand rapidly under normal conditions.</w:t>
       </w:r>
     </w:p>
     <w:p>
@@ -1194,17 +1132,240 @@
         <w:pStyle w:val="TextBody"/>
         <w:rPr/>
       </w:pPr>
+      <w:commentRangeStart w:id="16"/>
+      <w:r>
+        <w:rPr/>
+        <w:t>A handful of the invasive species detected (Whitetops (</w:t>
+      </w:r>
+      <w:r>
+        <w:rPr>
+          <w:i/>
+          <w:iCs/>
+        </w:rPr>
+        <w:t>Cardaria chalepensis</w:t>
+      </w:r>
+      <w:r>
+        <w:rPr/>
+        <w:t xml:space="preserve">, </w:t>
+      </w:r>
+      <w:r>
+        <w:rPr>
+          <w:i/>
+          <w:iCs/>
+        </w:rPr>
+        <w:t>Cardaria draba</w:t>
+      </w:r>
+      <w:r>
+        <w:rPr/>
+        <w:t xml:space="preserve">, alternatively </w:t>
+      </w:r>
+      <w:r>
+        <w:rPr>
+          <w:i/>
+          <w:iCs/>
+        </w:rPr>
+        <w:t>Lepidum draba</w:t>
+      </w:r>
+      <w:r>
+        <w:rPr/>
+        <w:t>), Canada thistle (</w:t>
+      </w:r>
+      <w:r>
+        <w:rPr>
+          <w:i/>
+          <w:iCs/>
+        </w:rPr>
+        <w:t>Cirsium arvense</w:t>
+      </w:r>
+      <w:r>
+        <w:rPr/>
+        <w:t>), field bindweed (</w:t>
+      </w:r>
+      <w:r>
+        <w:rPr>
+          <w:i/>
+          <w:iCs/>
+        </w:rPr>
+        <w:t>Convolvulus arvensis</w:t>
+      </w:r>
+      <w:r>
+        <w:rPr/>
+        <w:t>), Timothy (</w:t>
+      </w:r>
+      <w:r>
+        <w:rPr>
+          <w:i/>
+          <w:iCs/>
+        </w:rPr>
+        <w:t>Phleum pratense</w:t>
+      </w:r>
+      <w:r>
+        <w:rPr/>
+        <w:t xml:space="preserve">)), especially in the Northern Portion of the field office are generally associated with slightly more mesic conditions than occur at most BLM land, especially adjacent to irrigated pastures. </w:t>
+      </w:r>
+      <w:r>
+        <w:rPr/>
+      </w:r>
+      <w:commentRangeEnd w:id="16"/>
+      <w:r>
+        <w:commentReference w:id="16"/>
+      </w:r>
+      <w:r>
+        <w:rPr/>
+        <w:t>Unless these populations are entrenched near streams, their spread is likely curtailed by the general aridity of BLM land, but their successful extirpation, in the face of continual re-colonization from adjacent pasture lands, or if they have invaded wetlands, is unlikely. Baby’s Breath (</w:t>
+      </w:r>
+      <w:r>
+        <w:rPr>
+          <w:i/>
+          <w:iCs/>
+        </w:rPr>
+        <w:t>Gypsophila elegans</w:t>
+      </w:r>
+      <w:r>
+        <w:rPr/>
+        <w:t>) may have been introduced for roadside plantings, and is worth eradication efforts (Pringle (</w:t>
+      </w:r>
+      <w:hyperlink w:anchor="ref-pringle1993fna">
+        <w:r>
+          <w:rPr>
+            <w:rStyle w:val="InternetLink"/>
+          </w:rPr>
+          <w:t>1993+</w:t>
+        </w:r>
+      </w:hyperlink>
+      <w:r>
+        <w:rPr/>
+        <w:t xml:space="preserve">)). Houndstongue </w:t>
+      </w:r>
+      <w:r>
+        <w:rPr>
+          <w:i/>
+          <w:iCs/>
+        </w:rPr>
+        <w:t>Cynoglossum officinale</w:t>
+      </w:r>
+      <w:r>
+        <w:rPr/>
+        <w:t xml:space="preserve"> is generally limited to higher elevation forested areas, and in the absence of forest fire it’s spread may be slow on the portions of BLM land which it inhabits. A couple of these (Prairie Pepperweed (</w:t>
+      </w:r>
+      <w:r>
+        <w:rPr>
+          <w:i/>
+          <w:iCs/>
+        </w:rPr>
+        <w:t>Lepidium densiflorum</w:t>
+      </w:r>
+      <w:r>
+        <w:rPr/>
+        <w:t>), prostrate knotweed (</w:t>
+      </w:r>
+      <w:r>
+        <w:rPr>
+          <w:i/>
+          <w:iCs/>
+        </w:rPr>
+        <w:t>Polygonum aviculare</w:t>
+      </w:r>
+      <w:r>
+        <w:rPr/>
+        <w:t>)) are generally associated with heavily compacted soils, and tend to not spread aggressively outside of these areas.</w:t>
+      </w:r>
+    </w:p>
+    <w:p>
+      <w:pPr>
+        <w:pStyle w:val="TextBody"/>
+        <w:rPr/>
+      </w:pPr>
       <w:commentRangeStart w:id="17"/>
       <w:r>
         <w:rPr/>
-        <w:t>A handful of the invasive species detected (Whitetops (</w:t>
-      </w:r>
-      <w:r>
-        <w:rPr>
-          <w:i/>
-          <w:iCs/>
-        </w:rPr>
-        <w:t>Cardaria chalepensis</w:t>
+        <w:t>A wide range of invasive species were present throughout the field office in a variety of habitats, and at varying abundances (Figure XX). All four areas of analysis within the field office, the ACEC’s - WSA’s, and the Dominguez-Escalente and Gunnison Gorge National Monuments failed to meet management objectives for being in reference condition (80% of the first three, and 70% of the remaining land) (Figure XX, panel 1)</w:t>
+      </w:r>
+      <w:r>
+        <w:rPr/>
+      </w:r>
+      <w:commentRangeEnd w:id="17"/>
+      <w:r>
+        <w:commentReference w:id="17"/>
+      </w:r>
+      <w:r>
+        <w:rPr/>
+        <w:t xml:space="preserve">. </w:t>
+      </w:r>
+      <w:commentRangeStart w:id="18"/>
+      <w:r>
+        <w:rPr/>
+        <w:t>In fact none of the confidence intervals even approached the estimates required to be considered successful, the closest upper bound of a confidence interval was 1% associated with an estimate of 100% and it’s variability largely attributable to a small sample size of …</w:t>
+      </w:r>
+      <w:commentRangeEnd w:id="18"/>
+      <w:r>
+        <w:commentReference w:id="18"/>
+      </w:r>
+      <w:r>
+        <w:rPr/>
+      </w:r>
+    </w:p>
+    <w:p>
+      <w:pPr>
+        <w:pStyle w:val="TextBody"/>
+        <w:rPr/>
+      </w:pPr>
+      <w:commentRangeStart w:id="19"/>
+      <w:r>
+        <w:rPr/>
+        <w:t>They further all failed objectives if invasive species presences were reduced to only occurrences on LPI positions (Figure XX, panel 2).</w:t>
+      </w:r>
+      <w:commentRangeEnd w:id="19"/>
+      <w:r>
+        <w:commentReference w:id="19"/>
+      </w:r>
+      <w:r>
+        <w:rPr/>
+      </w:r>
+    </w:p>
+    <w:p>
+      <w:pPr>
+        <w:pStyle w:val="Normal"/>
+        <w:rPr/>
+      </w:pPr>
+      <w:r>
+        <w:rPr/>
+      </w:r>
+      <w:r>
+        <w:br w:type="page"/>
+      </w:r>
+    </w:p>
+    <w:p>
+      <w:pPr>
+        <w:pStyle w:val="Heading1"/>
+        <w:rPr/>
+      </w:pPr>
+      <w:bookmarkStart w:id="3" w:name="references"/>
+      <w:bookmarkStart w:id="4" w:name="results1"/>
+      <w:bookmarkEnd w:id="4"/>
+      <w:r>
+        <w:rPr/>
+        <w:t>References</w:t>
+      </w:r>
+    </w:p>
+    <w:p>
+      <w:pPr>
+        <w:pStyle w:val="Bibliography"/>
+        <w:rPr/>
+      </w:pPr>
+      <w:bookmarkStart w:id="5" w:name="refs"/>
+      <w:bookmarkStart w:id="6" w:name="ref-bowers1987precipitation"/>
+      <w:bookmarkEnd w:id="6"/>
+      <w:r>
+        <w:rPr/>
+        <w:t xml:space="preserve">Bowers, M. A. (1987). Precipitation and the relative abundances of desert winter annuals: A 6-year study in the northern mohave desert. </w:t>
+      </w:r>
+      <w:r>
+        <w:rPr>
+          <w:i/>
+          <w:iCs/>
+        </w:rPr>
+        <w:t>Journal of Arid Environments</w:t>
       </w:r>
       <w:r>
         <w:rPr/>
@@ -1215,199 +1376,11 @@
           <w:i/>
           <w:iCs/>
         </w:rPr>
-        <w:t>Cardaria draba</w:t>
-      </w:r>
-      <w:r>
-        <w:rPr/>
-        <w:t xml:space="preserve">, alternatively </w:t>
-      </w:r>
-      <w:r>
-        <w:rPr>
-          <w:i/>
-          <w:iCs/>
-        </w:rPr>
-        <w:t>Lepidum draba</w:t>
-      </w:r>
-      <w:r>
-        <w:rPr/>
-        <w:t>), Canada thistle (</w:t>
-      </w:r>
-      <w:r>
-        <w:rPr>
-          <w:i/>
-          <w:iCs/>
-        </w:rPr>
-        <w:t>Cirsium arvense</w:t>
-      </w:r>
-      <w:r>
-        <w:rPr/>
-        <w:t>), field bindweed (</w:t>
-      </w:r>
-      <w:r>
-        <w:rPr>
-          <w:i/>
-          <w:iCs/>
-        </w:rPr>
-        <w:t>Convolvulus arvensis</w:t>
-      </w:r>
-      <w:r>
-        <w:rPr/>
-        <w:t>), Timothy (</w:t>
-      </w:r>
-      <w:r>
-        <w:rPr>
-          <w:i/>
-          <w:iCs/>
-        </w:rPr>
-        <w:t>Phleum pratense</w:t>
-      </w:r>
-      <w:r>
-        <w:rPr/>
-        <w:t xml:space="preserve">)), especially in the Northern Portion of the field office are generally associated with slightly more mesic conditions than occur at most BLM land, especially adjacent to irrigated pastures. </w:t>
-      </w:r>
-      <w:r>
-        <w:rPr/>
-      </w:r>
-      <w:commentRangeEnd w:id="17"/>
-      <w:r>
-        <w:commentReference w:id="17"/>
-      </w:r>
-      <w:r>
-        <w:rPr/>
-        <w:t>Unless these populations are entrenched near streams, their spread is likely curtailed by the general aridity of BLM land, but their successful extirpation, in the face of continual re-colonization from adjacent pasture lands, or if they have invaded wetlands, is unlikely. Baby’s Breath (</w:t>
-      </w:r>
-      <w:r>
-        <w:rPr>
-          <w:i/>
-          <w:iCs/>
-        </w:rPr>
-        <w:t>Gypsophila elegans</w:t>
-      </w:r>
-      <w:r>
-        <w:rPr/>
-        <w:t>) may have been introduced for roadside plantings, and is worth eradication efforts (Pringle (</w:t>
-      </w:r>
-      <w:hyperlink w:anchor="ref-pringle1993fna">
-        <w:r>
-          <w:rPr>
-            <w:rStyle w:val="InternetLink"/>
-          </w:rPr>
-          <w:t>1993+</w:t>
-        </w:r>
-      </w:hyperlink>
-      <w:r>
-        <w:rPr/>
-        <w:t xml:space="preserve">)). Houndstongue </w:t>
-      </w:r>
-      <w:r>
-        <w:rPr>
-          <w:i/>
-          <w:iCs/>
-        </w:rPr>
-        <w:t>Cynoglossum officinale</w:t>
-      </w:r>
-      <w:r>
-        <w:rPr/>
-        <w:t xml:space="preserve"> is generally limited to higher elevation forested areas, and in the absence of forest fire it’s spread may be slow on the portions of BLM land which it inhabits. A couple of these (Prairie Pepperweed (</w:t>
-      </w:r>
-      <w:r>
-        <w:rPr>
-          <w:i/>
-          <w:iCs/>
-        </w:rPr>
-        <w:t>Lepidium densiflorum</w:t>
-      </w:r>
-      <w:r>
-        <w:rPr/>
-        <w:t>), prostrate knotweed (</w:t>
-      </w:r>
-      <w:r>
-        <w:rPr>
-          <w:i/>
-          <w:iCs/>
-        </w:rPr>
-        <w:t>Polygonum aviculare</w:t>
-      </w:r>
-      <w:r>
-        <w:rPr/>
-        <w:t>)) are generally associated with heavily compacted soils, and tend to not spread aggressively outside of these areas.</w:t>
-      </w:r>
-    </w:p>
-    <w:p>
-      <w:pPr>
-        <w:pStyle w:val="TextBody"/>
-        <w:rPr/>
-      </w:pPr>
-      <w:commentRangeStart w:id="18"/>
-      <w:r>
-        <w:rPr/>
-        <w:t>A wide range of invasive species were present throughout the field office in a variety of habitats, and at varying abundances (Figure XX). All four areas of analysis within the field office, the ACEC’s - WSA’s, and the Dominguez-Escalente and Gunnison Gorge National Monuments failed to meet management objectives for being in reference condition (80% of the first three, and 70% of the remaining land) (Figure XX, panel 1)</w:t>
-      </w:r>
-      <w:r>
-        <w:rPr/>
-      </w:r>
-      <w:commentRangeEnd w:id="18"/>
-      <w:r>
-        <w:commentReference w:id="18"/>
-      </w:r>
-      <w:r>
-        <w:rPr/>
-        <w:t xml:space="preserve">. </w:t>
-      </w:r>
-      <w:commentRangeStart w:id="19"/>
-      <w:r>
-        <w:rPr/>
-        <w:t>In fact none of the confidence intervals even approached the estimates required to be considered successful, the closest upper bound of a confidence interval was 1% associated with an estimate of 100% and it’s variability largely attributable to a small sample size of …</w:t>
-      </w:r>
-      <w:commentRangeEnd w:id="19"/>
-      <w:r>
-        <w:commentReference w:id="19"/>
-      </w:r>
-      <w:r>
-        <w:rPr/>
-      </w:r>
-    </w:p>
-    <w:p>
-      <w:pPr>
-        <w:pStyle w:val="TextBody"/>
-        <w:rPr/>
-      </w:pPr>
-      <w:commentRangeStart w:id="20"/>
-      <w:r>
-        <w:rPr/>
-        <w:t>They further all failed objectives if invasive species presences were reduced to only occurrences on LPI positions (Figure XX, panel 2).</w:t>
-      </w:r>
-      <w:commentRangeEnd w:id="20"/>
-      <w:r>
-        <w:commentReference w:id="20"/>
-      </w:r>
-      <w:r>
-        <w:rPr/>
-      </w:r>
-    </w:p>
-    <w:p>
-      <w:pPr>
-        <w:pStyle w:val="Normal"/>
-        <w:rPr/>
-      </w:pPr>
-      <w:r>
-        <w:rPr/>
-      </w:r>
-      <w:r>
-        <w:br w:type="page"/>
-      </w:r>
-    </w:p>
-    <w:p>
-      <w:pPr>
-        <w:pStyle w:val="Heading1"/>
-        <w:rPr/>
-      </w:pPr>
-      <w:bookmarkStart w:id="3" w:name="results"/>
-      <w:bookmarkStart w:id="4" w:name="references"/>
-      <w:bookmarkEnd w:id="3"/>
-      <w:r>
-        <w:rPr/>
-        <w:t>References</w:t>
+        <w:t>12</w:t>
+      </w:r>
+      <w:r>
+        <w:rPr/>
+        <w:t>(2), 141–149.</w:t>
       </w:r>
     </w:p>
     <w:p>
@@ -1415,43 +1388,8 @@
         <w:pStyle w:val="Bibliography"/>
         <w:rPr/>
       </w:pPr>
-      <w:bookmarkStart w:id="5" w:name="ref-bowers1987precipitation"/>
-      <w:bookmarkStart w:id="6" w:name="refs"/>
-      <w:bookmarkEnd w:id="5"/>
-      <w:r>
-        <w:rPr/>
-        <w:t xml:space="preserve">Bowers, M. A. (1987). Precipitation and the relative abundances of desert winter annuals: A 6-year study in the northern mohave desert. </w:t>
-      </w:r>
-      <w:r>
-        <w:rPr>
-          <w:i/>
-          <w:iCs/>
-        </w:rPr>
-        <w:t>Journal of Arid Environments</w:t>
-      </w:r>
-      <w:r>
-        <w:rPr/>
-        <w:t xml:space="preserve">, </w:t>
-      </w:r>
-      <w:r>
-        <w:rPr>
-          <w:i/>
-          <w:iCs/>
-        </w:rPr>
-        <w:t>12</w:t>
-      </w:r>
-      <w:r>
-        <w:rPr/>
-        <w:t>(2), 141–149.</w:t>
-      </w:r>
-    </w:p>
-    <w:p>
-      <w:pPr>
-        <w:pStyle w:val="Bibliography"/>
-        <w:rPr/>
-      </w:pPr>
-      <w:bookmarkStart w:id="7" w:name="ref-bowers1987precipitation"/>
-      <w:bookmarkStart w:id="8" w:name="ref-chambers2009cold"/>
+      <w:bookmarkStart w:id="7" w:name="ref-chambers2009cold"/>
+      <w:bookmarkStart w:id="8" w:name="ref-bowers1987precipitation1"/>
       <w:bookmarkEnd w:id="7"/>
       <w:bookmarkEnd w:id="8"/>
       <w:r>
@@ -1486,8 +1424,8 @@
         <w:pStyle w:val="Bibliography"/>
         <w:rPr/>
       </w:pPr>
-      <w:bookmarkStart w:id="9" w:name="ref-chambers2009cold"/>
-      <w:bookmarkStart w:id="10" w:name="ref-clarke2005long"/>
+      <w:bookmarkStart w:id="9" w:name="ref-clarke2005long"/>
+      <w:bookmarkStart w:id="10" w:name="ref-chambers2009cold1"/>
       <w:bookmarkEnd w:id="9"/>
       <w:bookmarkEnd w:id="10"/>
       <w:r>
@@ -1522,8 +1460,8 @@
         <w:pStyle w:val="Bibliography"/>
         <w:rPr/>
       </w:pPr>
-      <w:bookmarkStart w:id="11" w:name="ref-clarke2005long"/>
-      <w:bookmarkStart w:id="12" w:name="ref-crystal2021economic"/>
+      <w:bookmarkStart w:id="11" w:name="ref-crystal2021economic"/>
+      <w:bookmarkStart w:id="12" w:name="ref-clarke2005long1"/>
       <w:bookmarkEnd w:id="11"/>
       <w:bookmarkEnd w:id="12"/>
       <w:r>
@@ -1558,8 +1496,8 @@
         <w:pStyle w:val="Bibliography"/>
         <w:rPr/>
       </w:pPr>
-      <w:bookmarkStart w:id="13" w:name="ref-crystal2021economic"/>
-      <w:bookmarkStart w:id="14" w:name="ref-d1992biological"/>
+      <w:bookmarkStart w:id="13" w:name="ref-d1992biological"/>
+      <w:bookmarkStart w:id="14" w:name="ref-crystal2021economic1"/>
       <w:bookmarkEnd w:id="13"/>
       <w:bookmarkEnd w:id="14"/>
       <w:r>
@@ -1583,8 +1521,8 @@
         <w:pStyle w:val="Bibliography"/>
         <w:rPr/>
       </w:pPr>
-      <w:bookmarkStart w:id="15" w:name="ref-d1992biological"/>
-      <w:bookmarkStart w:id="16" w:name="ref-davies2011plant"/>
+      <w:bookmarkStart w:id="15" w:name="ref-davies2011plant"/>
+      <w:bookmarkStart w:id="16" w:name="ref-d1992biological1"/>
       <w:bookmarkEnd w:id="15"/>
       <w:bookmarkEnd w:id="16"/>
       <w:r>
@@ -1619,8 +1557,8 @@
         <w:pStyle w:val="Bibliography"/>
         <w:rPr/>
       </w:pPr>
-      <w:bookmarkStart w:id="17" w:name="ref-davies2011plant"/>
-      <w:bookmarkStart w:id="18" w:name="ref-dinno2017dunn"/>
+      <w:bookmarkStart w:id="17" w:name="ref-dinno2017dunn"/>
+      <w:bookmarkStart w:id="18" w:name="ref-davies2011plant1"/>
       <w:bookmarkEnd w:id="17"/>
       <w:bookmarkEnd w:id="18"/>
       <w:r>
@@ -1652,8 +1590,8 @@
         <w:pStyle w:val="Bibliography"/>
         <w:rPr/>
       </w:pPr>
-      <w:bookmarkStart w:id="19" w:name="ref-dinno2017dunn"/>
-      <w:bookmarkStart w:id="20" w:name="ref-dumelle2022sp"/>
+      <w:bookmarkStart w:id="19" w:name="ref-dumelle2022sp"/>
+      <w:bookmarkStart w:id="20" w:name="ref-dinno2017dunn1"/>
       <w:bookmarkEnd w:id="19"/>
       <w:bookmarkEnd w:id="20"/>
       <w:r>
@@ -1677,8 +1615,8 @@
         <w:pStyle w:val="Bibliography"/>
         <w:rPr/>
       </w:pPr>
-      <w:bookmarkStart w:id="21" w:name="ref-dumelle2022sp"/>
-      <w:bookmarkStart w:id="22" w:name="ref-duncan2004assessing"/>
+      <w:bookmarkStart w:id="21" w:name="ref-duncan2004assessing"/>
+      <w:bookmarkStart w:id="22" w:name="ref-dumelle2022sp1"/>
       <w:bookmarkEnd w:id="21"/>
       <w:bookmarkEnd w:id="22"/>
       <w:r>
@@ -1702,8 +1640,8 @@
         <w:pStyle w:val="Bibliography"/>
         <w:rPr/>
       </w:pPr>
-      <w:bookmarkStart w:id="23" w:name="ref-duncan2004assessing"/>
-      <w:bookmarkStart w:id="24" w:name="ref-dunn1964multiple"/>
+      <w:bookmarkStart w:id="23" w:name="ref-dunn1964multiple"/>
+      <w:bookmarkStart w:id="24" w:name="ref-duncan2004assessing1"/>
       <w:bookmarkEnd w:id="23"/>
       <w:bookmarkEnd w:id="24"/>
       <w:r>
@@ -1738,8 +1676,8 @@
         <w:pStyle w:val="Bibliography"/>
         <w:rPr/>
       </w:pPr>
-      <w:bookmarkStart w:id="25" w:name="ref-dunn1964multiple"/>
-      <w:bookmarkStart w:id="26" w:name="ref-ehrenfeld2010ecosystem"/>
+      <w:bookmarkStart w:id="25" w:name="ref-ehrenfeld2010ecosystem"/>
+      <w:bookmarkStart w:id="26" w:name="ref-dunn1964multiple1"/>
       <w:bookmarkEnd w:id="25"/>
       <w:bookmarkEnd w:id="26"/>
       <w:r>
@@ -1763,8 +1701,8 @@
         <w:pStyle w:val="Bibliography"/>
         <w:rPr/>
       </w:pPr>
-      <w:bookmarkStart w:id="27" w:name="ref-ehrenfeld2010ecosystem"/>
-      <w:bookmarkStart w:id="28" w:name="ref-evans2001exotic"/>
+      <w:bookmarkStart w:id="27" w:name="ref-evans2001exotic"/>
+      <w:bookmarkStart w:id="28" w:name="ref-ehrenfeld2010ecosystem1"/>
       <w:bookmarkEnd w:id="27"/>
       <w:bookmarkEnd w:id="28"/>
       <w:r>
@@ -1799,8 +1737,8 @@
         <w:pStyle w:val="Bibliography"/>
         <w:rPr/>
       </w:pPr>
-      <w:bookmarkStart w:id="29" w:name="ref-evans2001exotic"/>
-      <w:bookmarkStart w:id="30" w:name="ref-fantle2022economic"/>
+      <w:bookmarkStart w:id="29" w:name="ref-fantle2022economic"/>
+      <w:bookmarkStart w:id="30" w:name="ref-evans2001exotic1"/>
       <w:bookmarkEnd w:id="29"/>
       <w:bookmarkEnd w:id="30"/>
       <w:r>
@@ -1835,8 +1773,8 @@
         <w:pStyle w:val="Bibliography"/>
         <w:rPr/>
       </w:pPr>
-      <w:bookmarkStart w:id="31" w:name="ref-fantle2022economic"/>
-      <w:bookmarkStart w:id="32" w:name="ref-holm1979simple"/>
+      <w:bookmarkStart w:id="31" w:name="ref-holm1979simple"/>
+      <w:bookmarkStart w:id="32" w:name="ref-fantle2022economic1"/>
       <w:bookmarkEnd w:id="31"/>
       <w:bookmarkEnd w:id="32"/>
       <w:r>
@@ -1860,8 +1798,8 @@
         <w:pStyle w:val="Bibliography"/>
         <w:rPr/>
       </w:pPr>
-      <w:bookmarkStart w:id="33" w:name="ref-holm1979simple"/>
-      <w:bookmarkStart w:id="34" w:name="ref-keeley2012fire"/>
+      <w:bookmarkStart w:id="33" w:name="ref-keeley2012fire"/>
+      <w:bookmarkStart w:id="34" w:name="ref-holm1979simple1"/>
       <w:bookmarkEnd w:id="33"/>
       <w:bookmarkEnd w:id="34"/>
       <w:r>
@@ -1896,8 +1834,8 @@
         <w:pStyle w:val="Bibliography"/>
         <w:rPr/>
       </w:pPr>
-      <w:bookmarkStart w:id="35" w:name="ref-keeley2012fire"/>
-      <w:bookmarkStart w:id="36" w:name="ref-klinger2017alternative"/>
+      <w:bookmarkStart w:id="35" w:name="ref-klinger2017alternative"/>
+      <w:bookmarkStart w:id="36" w:name="ref-keeley2012fire1"/>
       <w:bookmarkEnd w:id="35"/>
       <w:bookmarkEnd w:id="36"/>
       <w:r>
@@ -1932,8 +1870,8 @@
         <w:pStyle w:val="Bibliography"/>
         <w:rPr/>
       </w:pPr>
-      <w:bookmarkStart w:id="37" w:name="ref-klinger2017alternative"/>
-      <w:bookmarkStart w:id="38" w:name="ref-kruskal1952use"/>
+      <w:bookmarkStart w:id="37" w:name="ref-kruskal1952use"/>
+      <w:bookmarkStart w:id="38" w:name="ref-klinger2017alternative1"/>
       <w:bookmarkEnd w:id="37"/>
       <w:bookmarkEnd w:id="38"/>
       <w:r>
@@ -1968,8 +1906,8 @@
         <w:pStyle w:val="Bibliography"/>
         <w:rPr/>
       </w:pPr>
-      <w:bookmarkStart w:id="39" w:name="ref-kruskal1952use"/>
-      <w:bookmarkStart w:id="40" w:name="ref-noxious2023blm"/>
+      <w:bookmarkStart w:id="39" w:name="ref-noxious2023blm"/>
+      <w:bookmarkStart w:id="40" w:name="ref-kruskal1952use1"/>
       <w:bookmarkEnd w:id="39"/>
       <w:bookmarkEnd w:id="40"/>
       <w:r>
@@ -2001,8 +1939,8 @@
         <w:pStyle w:val="Bibliography"/>
         <w:rPr/>
       </w:pPr>
-      <w:bookmarkStart w:id="41" w:name="ref-noxious2023blm"/>
-      <w:bookmarkStart w:id="42" w:name="ref-lopez2022global"/>
+      <w:bookmarkStart w:id="41" w:name="ref-lopez2022global"/>
+      <w:bookmarkStart w:id="42" w:name="ref-noxious2023blm1"/>
       <w:bookmarkEnd w:id="41"/>
       <w:bookmarkEnd w:id="42"/>
       <w:r>
@@ -2037,8 +1975,8 @@
         <w:pStyle w:val="Bibliography"/>
         <w:rPr/>
       </w:pPr>
-      <w:bookmarkStart w:id="43" w:name="ref-lopez2022global"/>
-      <w:bookmarkStart w:id="44" w:name="ref-mack1984demography"/>
+      <w:bookmarkStart w:id="43" w:name="ref-mack1984demography"/>
+      <w:bookmarkStart w:id="44" w:name="ref-lopez2022global1"/>
       <w:bookmarkEnd w:id="43"/>
       <w:bookmarkEnd w:id="44"/>
       <w:r>
@@ -2062,8 +2000,8 @@
         <w:pStyle w:val="Bibliography"/>
         <w:rPr/>
       </w:pPr>
-      <w:bookmarkStart w:id="45" w:name="ref-mack1984demography"/>
-      <w:bookmarkStart w:id="46" w:name="ref-moore2004iranks"/>
+      <w:bookmarkStart w:id="45" w:name="ref-moore2004iranks"/>
+      <w:bookmarkStart w:id="46" w:name="ref-mack1984demography1"/>
       <w:bookmarkEnd w:id="45"/>
       <w:bookmarkEnd w:id="46"/>
       <w:r>
@@ -2087,8 +2025,8 @@
         <w:pStyle w:val="Bibliography"/>
         <w:rPr/>
       </w:pPr>
-      <w:bookmarkStart w:id="47" w:name="ref-moore2004iranks"/>
-      <w:bookmarkStart w:id="48" w:name="ref-nesom2000non"/>
+      <w:bookmarkStart w:id="47" w:name="ref-nesom2000non"/>
+      <w:bookmarkStart w:id="48" w:name="ref-moore2004iranks1"/>
       <w:bookmarkEnd w:id="47"/>
       <w:bookmarkEnd w:id="48"/>
       <w:r>
@@ -2112,8 +2050,8 @@
         <w:pStyle w:val="Bibliography"/>
         <w:rPr/>
       </w:pPr>
-      <w:bookmarkStart w:id="49" w:name="ref-nesom2000non"/>
-      <w:bookmarkStart w:id="50" w:name="ref-ogle2022fsa"/>
+      <w:bookmarkStart w:id="49" w:name="ref-ogle2022fsa"/>
+      <w:bookmarkStart w:id="50" w:name="ref-nesom2000non1"/>
       <w:bookmarkEnd w:id="49"/>
       <w:bookmarkEnd w:id="50"/>
       <w:r>
@@ -2145,8 +2083,8 @@
         <w:pStyle w:val="Bibliography"/>
         <w:rPr/>
       </w:pPr>
-      <w:bookmarkStart w:id="51" w:name="ref-ogle2022fsa"/>
-      <w:bookmarkStart w:id="52" w:name="ref-pringle1993fna"/>
+      <w:bookmarkStart w:id="51" w:name="ref-pringle1993fna"/>
+      <w:bookmarkStart w:id="52" w:name="ref-ogle2022fsa1"/>
       <w:bookmarkEnd w:id="51"/>
       <w:bookmarkEnd w:id="52"/>
       <w:r>
@@ -2178,8 +2116,8 @@
         <w:pStyle w:val="Bibliography"/>
         <w:rPr/>
       </w:pPr>
-      <w:bookmarkStart w:id="53" w:name="ref-pringle1993fna"/>
-      <w:bookmarkStart w:id="54" w:name="ref-pyvsek2012global"/>
+      <w:bookmarkStart w:id="53" w:name="ref-pyvsek2012global"/>
+      <w:bookmarkStart w:id="54" w:name="ref-pringle1993fna1"/>
       <w:bookmarkEnd w:id="53"/>
       <w:bookmarkEnd w:id="54"/>
       <w:r>
@@ -2214,8 +2152,8 @@
         <w:pStyle w:val="Bibliography"/>
         <w:rPr/>
       </w:pPr>
-      <w:bookmarkStart w:id="55" w:name="ref-pyvsek2012global"/>
-      <w:bookmarkStart w:id="56" w:name="ref-pyvsek2010invasive"/>
+      <w:bookmarkStart w:id="55" w:name="ref-pyvsek2010invasive"/>
+      <w:bookmarkStart w:id="56" w:name="ref-pyvsek2012global1"/>
       <w:bookmarkEnd w:id="55"/>
       <w:bookmarkEnd w:id="56"/>
       <w:r>
@@ -2239,8 +2177,8 @@
         <w:pStyle w:val="Bibliography"/>
         <w:rPr/>
       </w:pPr>
-      <w:bookmarkStart w:id="57" w:name="ref-pyvsek2010invasive"/>
-      <w:bookmarkStart w:id="58" w:name="ref-quinn2013navigating"/>
+      <w:bookmarkStart w:id="57" w:name="ref-quinn2013navigating"/>
+      <w:bookmarkStart w:id="58" w:name="ref-pyvsek2010invasive1"/>
       <w:bookmarkEnd w:id="57"/>
       <w:bookmarkEnd w:id="58"/>
       <w:r>
@@ -2275,8 +2213,8 @@
         <w:pStyle w:val="Bibliography"/>
         <w:rPr/>
       </w:pPr>
-      <w:bookmarkStart w:id="59" w:name="ref-quinn2013navigating"/>
-      <w:bookmarkStart w:id="60" w:name="ref-smith2022elevational"/>
+      <w:bookmarkStart w:id="59" w:name="ref-smith2022elevational"/>
+      <w:bookmarkStart w:id="60" w:name="ref-quinn2013navigating1"/>
       <w:bookmarkEnd w:id="59"/>
       <w:bookmarkEnd w:id="60"/>
       <w:r>
@@ -2312,35 +2250,35 @@
         <w:spacing w:before="0" w:after="200"/>
         <w:rPr/>
       </w:pPr>
-      <w:bookmarkStart w:id="61" w:name="ref-smith2022elevational"/>
-      <w:bookmarkStart w:id="62" w:name="ref-cnhp2020fqi"/>
+      <w:bookmarkStart w:id="61" w:name="ref-cnhp2020fqi"/>
+      <w:bookmarkStart w:id="62" w:name="ref-smith2022elevational1"/>
+      <w:bookmarkEnd w:id="62"/>
+      <w:r>
+        <w:rPr/>
+        <w:t xml:space="preserve">Smith, P., Doyle, Georgia, &amp; Lemly, J. (2020). </w:t>
+      </w:r>
+      <w:r>
+        <w:rPr>
+          <w:i/>
+          <w:iCs/>
+        </w:rPr>
+        <w:t>Revision of colorado’s floristic quality assessment indices</w:t>
+      </w:r>
+      <w:r>
+        <w:rPr/>
+        <w:t xml:space="preserve">. Colorado Natural Heritage Program. </w:t>
+      </w:r>
+      <w:hyperlink r:id="rId6">
+        <w:r>
+          <w:rPr>
+            <w:rStyle w:val="InternetLink"/>
+          </w:rPr>
+          <w:t>https://cnhp.colostate.edu/download/documents/2020/CO_FQA_2020_Final_Report.pdf</w:t>
+        </w:r>
+      </w:hyperlink>
+      <w:bookmarkEnd w:id="3"/>
+      <w:bookmarkEnd w:id="5"/>
       <w:bookmarkEnd w:id="61"/>
-      <w:r>
-        <w:rPr/>
-        <w:t xml:space="preserve">Smith, P., Doyle, Georgia, &amp; Lemly, J. (2020). </w:t>
-      </w:r>
-      <w:r>
-        <w:rPr>
-          <w:i/>
-          <w:iCs/>
-        </w:rPr>
-        <w:t>Revision of colorado’s floristic quality assessment indices</w:t>
-      </w:r>
-      <w:r>
-        <w:rPr/>
-        <w:t xml:space="preserve">. Colorado Natural Heritage Program. </w:t>
-      </w:r>
-      <w:hyperlink r:id="rId6">
-        <w:r>
-          <w:rPr>
-            <w:rStyle w:val="InternetLink"/>
-          </w:rPr>
-          <w:t>https://cnhp.colostate.edu/download/documents/2020/CO_FQA_2020_Final_Report.pdf</w:t>
-        </w:r>
-      </w:hyperlink>
-      <w:bookmarkEnd w:id="4"/>
-      <w:bookmarkEnd w:id="6"/>
-      <w:bookmarkEnd w:id="62"/>
     </w:p>
     <w:sectPr>
       <w:type w:val="nextPage"/>
@@ -2614,51 +2552,40 @@
       </w:r>
     </w:p>
   </w:comment>
-  <w:comment w:id="16" w:author="Holsinger, Kenneth W" w:date="2023-03-09T10:19:00Z" w:initials="HKW">
+  <w:comment w:id="16" w:author="Holsinger, Kenneth W" w:date="2023-03-09T10:25:00Z" w:initials="HKW">
     <w:p>
       <w:r>
         <w:rPr>
           <w:rFonts w:ascii="Liberation Serif" w:hAnsi="Liberation Serif" w:eastAsia="DejaVu Sans" w:cs="Noto Sans Arabic UI"/>
           <w:lang w:val="en-US" w:eastAsia="en-US" w:bidi="en-US"/>
         </w:rPr>
-        <w:t>Confusing.</w:t>
+        <w:t xml:space="preserve">This seems to flow better with the discussion above around plants between Delta and Paonia above? </w:t>
       </w:r>
     </w:p>
   </w:comment>
-  <w:comment w:id="17" w:author="Holsinger, Kenneth W" w:date="2023-03-09T10:25:00Z" w:initials="HKW">
+  <w:comment w:id="17" w:author="Holsinger, Kenneth W" w:date="2023-03-09T10:43:00Z" w:initials="HKW">
     <w:p>
       <w:r>
         <w:rPr>
           <w:rFonts w:ascii="Liberation Serif" w:hAnsi="Liberation Serif" w:eastAsia="DejaVu Sans" w:cs="Noto Sans Arabic UI"/>
           <w:lang w:val="en-US" w:eastAsia="en-US" w:bidi="en-US"/>
         </w:rPr>
-        <w:t xml:space="preserve">This seems to flow better with the discussion above around plants between Delta and Paonia above? </w:t>
+        <w:t xml:space="preserve">Are these figures relative to the benchmarks in the design worksheet? Or a benchmark of 0? </w:t>
       </w:r>
     </w:p>
   </w:comment>
-  <w:comment w:id="18" w:author="Holsinger, Kenneth W" w:date="2023-03-09T10:43:00Z" w:initials="HKW">
+  <w:comment w:id="18" w:author="Holsinger, Kenneth W" w:date="2023-03-09T10:42:00Z" w:initials="HKW">
     <w:p>
       <w:r>
         <w:rPr>
           <w:rFonts w:ascii="Liberation Serif" w:hAnsi="Liberation Serif" w:eastAsia="DejaVu Sans" w:cs="Noto Sans Arabic UI"/>
           <w:lang w:val="en-US" w:eastAsia="en-US" w:bidi="en-US"/>
         </w:rPr>
-        <w:t xml:space="preserve">Are these figures relative to the benchmarks in the design worksheet? Or a benchmark of 0? </w:t>
+        <w:t>?</w:t>
       </w:r>
     </w:p>
   </w:comment>
-  <w:comment w:id="19" w:author="Holsinger, Kenneth W" w:date="2023-03-09T10:42:00Z" w:initials="HKW">
-    <w:p>
-      <w:r>
-        <w:rPr>
-          <w:rFonts w:ascii="Liberation Serif" w:hAnsi="Liberation Serif" w:eastAsia="DejaVu Sans" w:cs="Noto Sans Arabic UI"/>
-          <w:lang w:val="en-US" w:eastAsia="en-US" w:bidi="en-US"/>
-        </w:rPr>
-        <w:t>?</w:t>
-      </w:r>
-    </w:p>
-  </w:comment>
-  <w:comment w:id="20" w:author="Holsinger, Kenneth W" w:date="2023-03-09T10:46:00Z" w:initials="HKW">
+  <w:comment w:id="19" w:author="Holsinger, Kenneth W" w:date="2023-03-09T10:46:00Z" w:initials="HKW">
     <w:p>
       <w:r>
         <w:rPr>
@@ -3034,6 +2961,7 @@
     <w:qFormat/>
     <w:pPr>
       <w:widowControl/>
+      <w:suppressAutoHyphens w:val="true"/>
       <w:bidi w:val="0"/>
       <w:spacing w:before="0" w:after="200"/>
       <w:jc w:val="left"/>
@@ -3784,6 +3712,7 @@
       <w:keepNext w:val="true"/>
       <w:keepLines/>
       <w:widowControl/>
+      <w:suppressAutoHyphens w:val="true"/>
       <w:bidi w:val="0"/>
       <w:spacing w:before="0" w:after="200"/>
       <w:jc w:val="center"/>
@@ -3805,6 +3734,7 @@
       <w:keepNext w:val="true"/>
       <w:keepLines/>
       <w:widowControl/>
+      <w:suppressAutoHyphens w:val="true"/>
       <w:bidi w:val="0"/>
       <w:spacing w:before="0" w:after="200"/>
       <w:jc w:val="center"/>
@@ -3967,6 +3897,7 @@
     <w:rsid w:val="00975e19"/>
     <w:pPr>
       <w:widowControl/>
+      <w:suppressAutoHyphens w:val="true"/>
       <w:bidi w:val="0"/>
       <w:spacing w:before="0" w:after="0"/>
       <w:jc w:val="left"/>

</xml_diff>